<commit_message>
corregido el modelo conceptual y actualizado word de revision
</commit_message>
<xml_diff>
--- a/D02/Revisión 23.10.18.docx
+++ b/D02/Revisión 23.10.18.docx
@@ -41,9 +41,21 @@
       <w:pPr>
         <w:pStyle w:val="Prrafodelista"/>
         <w:ind w:left="1065"/>
+        <w:rPr>
+          <w:b/>
+        </w:rPr>
       </w:pPr>
       <w:r>
         <w:t>Tiene sentido mantener la relación entre actor y mensaje</w:t>
+      </w:r>
+      <w:r>
+        <w:t xml:space="preserve"> </w:t>
+      </w:r>
+      <w:r>
+        <w:rPr>
+          <w:b/>
+        </w:rPr>
+        <w:t>HECHO</w:t>
       </w:r>
     </w:p>
     <w:p>
@@ -57,6 +69,15 @@
       <w:r>
         <w:t>Está bien que estén todas las restricciones necesarias, pero deberíamos intentar ponerlas más breves y no repetirlas y escribirlas de nuevo si ya están escritas</w:t>
       </w:r>
+      <w:r>
+        <w:t xml:space="preserve"> </w:t>
+      </w:r>
+      <w:r>
+        <w:rPr>
+          <w:b/>
+        </w:rPr>
+        <w:t>HECHO</w:t>
+      </w:r>
     </w:p>
     <w:p>
       <w:pPr>
@@ -69,6 +90,15 @@
       <w:r>
         <w:t>¿Y si hubiese un tercer idioma? Tendríamos que cambiar el modelo, ¿cómo lo haríamos para no tener que cambiar el modelo cada vez que queramos añadir un nuevo idioma?</w:t>
       </w:r>
+      <w:r>
+        <w:t xml:space="preserve"> </w:t>
+      </w:r>
+      <w:r>
+        <w:rPr>
+          <w:b/>
+        </w:rPr>
+        <w:t>HECHO</w:t>
+      </w:r>
     </w:p>
     <w:p>
       <w:pPr>
@@ -81,6 +111,15 @@
       <w:r>
         <w:t>Requisito 50, esto no es internacionalización, sino, lo que tenemos es palabras positivas y negativas, (que las podemos ir añadiendo en otro idioma) que podemos tenerlas todas juntas, las palabras y un texto. Es solo una lista de palabras.</w:t>
       </w:r>
+      <w:r>
+        <w:t xml:space="preserve"> </w:t>
+      </w:r>
+      <w:r>
+        <w:rPr>
+          <w:b/>
+        </w:rPr>
+        <w:t>HECHO</w:t>
+      </w:r>
     </w:p>
     <w:p>
       <w:pPr>
@@ -93,6 +132,15 @@
       <w:r>
         <w:t>Los atributos podemos dejarlos como privado (-), le es indiferente</w:t>
       </w:r>
+      <w:r>
+        <w:t xml:space="preserve"> </w:t>
+      </w:r>
+      <w:r>
+        <w:rPr>
+          <w:b/>
+        </w:rPr>
+        <w:t>OK</w:t>
+      </w:r>
     </w:p>
     <w:p>
       <w:pPr>
@@ -126,6 +174,15 @@
         <w:t>worked</w:t>
       </w:r>
       <w:proofErr w:type="spellEnd"/>
+      <w:r>
+        <w:t xml:space="preserve"> </w:t>
+      </w:r>
+      <w:r>
+        <w:rPr>
+          <w:b/>
+        </w:rPr>
+        <w:t>OK</w:t>
+      </w:r>
     </w:p>
     <w:p>
       <w:pPr>
@@ -146,12 +203,17 @@
       </w:r>
     </w:p>
     <w:p>
+      <w:r>
+        <w:t>TENGO UN PROBLEMA: AL VOLVER A CREAR LAS ASOCIACIONES ENTRE MESSAGE Y ACTOR, AL AÑADIR LOS ROLES “SENDER” Y “RECIPIENT” SALTA UN MENSAJE DE ERROR (“AN ATTRIBUTE/PART WITH THE SAME NAME ALREADY EXISTS.”). EL CASO ES QUE ESOS ATRIBUTOS YA SE ELIMINARON DE LA ENTIDAD MESSAGE, PERO PARA EL SISTEMA, DICHA ENTIDAD SIGUE TENIENDO ESOS 2 ATRIBUTOS.</w:t>
+      </w:r>
+      <w:bookmarkStart w:id="0" w:name="_GoBack"/>
+      <w:bookmarkEnd w:id="0"/>
+    </w:p>
+    <w:p>
       <w:pPr>
         <w:pStyle w:val="Prrafodelista"/>
         <w:ind w:left="1065"/>
       </w:pPr>
-      <w:bookmarkStart w:id="0" w:name="_GoBack"/>
-      <w:bookmarkEnd w:id="0"/>
     </w:p>
     <w:sectPr>
       <w:pgSz w:w="11906" w:h="16838"/>

</xml_diff>